<commit_message>
add all data and create dataset
</commit_message>
<xml_diff>
--- a/docs/manuscript_gripNoGrip_v2.docx
+++ b/docs/manuscript_gripNoGrip_v2.docx
@@ -567,16 +567,7 @@
         <w:t xml:space="preserve">. Our first hypothesis </w:t>
       </w:r>
       <w:r>
-        <w:t xml:space="preserve">was that </w:t>
-      </w:r>
-      <w:r>
-        <w:t xml:space="preserve">upper body power </w:t>
-      </w:r>
-      <w:r>
-        <w:t>would be higher when gripping the handlebar.</w:t>
-      </w:r>
-      <w:r>
-        <w:t xml:space="preserve"> Our second hypothesis w</w:t>
+        <w:t>was that upper body power would be higher when gripping the handlebar. Our second hypothesis w</w:t>
       </w:r>
       <w:r>
         <w:t>as</w:t>
@@ -3742,6 +3733,19 @@
     </w:p>
     <w:p>
       <w:r>
+        <w:t xml:space="preserve">Why is leg power decreasing? Is this due to lower </w:t>
+      </w:r>
+      <w:proofErr w:type="spellStart"/>
+      <w:r>
+        <w:t>CoM</w:t>
+      </w:r>
+      <w:proofErr w:type="spellEnd"/>
+      <w:r>
+        <w:t xml:space="preserve"> accelerations? Reduced peak crank force and lower resistance?</w:t>
+      </w:r>
+    </w:p>
+    <w:p>
+      <w:r>
         <w:t xml:space="preserve">Power is the product of force and </w:t>
       </w:r>
       <w:r>
@@ -3779,7 +3783,6 @@
       </w:r>
       <w:proofErr w:type="spellEnd"/>
     </w:p>
-    <w:p/>
     <w:p>
       <w:pPr>
         <w:sectPr>
@@ -4047,18 +4050,14 @@
       </w:r>
     </w:p>
     <w:p>
-      <w:bookmarkStart w:id="14" w:name="_bi3ee2vipwsg" w:colFirst="0" w:colLast="0"/>
-      <w:bookmarkStart w:id="15" w:name="_jmzuaj9a6hl9" w:colFirst="0" w:colLast="0"/>
-      <w:bookmarkEnd w:id="14"/>
-      <w:bookmarkEnd w:id="15"/>
       <w:r>
         <w:rPr>
           <w:noProof/>
         </w:rPr>
         <w:drawing>
-          <wp:inline distT="0" distB="0" distL="0" distR="0" wp14:anchorId="089576FA" wp14:editId="758FDA9C">
+          <wp:inline distT="0" distB="0" distL="0" distR="0" wp14:anchorId="089576FA" wp14:editId="177722BC">
             <wp:extent cx="5943600" cy="2958465"/>
-            <wp:effectExtent l="0" t="0" r="0" b="635"/>
+            <wp:effectExtent l="0" t="0" r="0" b="1905"/>
             <wp:docPr id="8" name="Picture 8" descr="A picture containing diagram&#10;&#10;Description automatically generated"/>
             <wp:cNvGraphicFramePr>
               <a:graphicFrameLocks xmlns:a="http://schemas.openxmlformats.org/drawingml/2006/main" noChangeAspect="1"/>
@@ -4287,77 +4286,8 @@
           <w:noProof/>
         </w:rPr>
         <w:lastRenderedPageBreak/>
-        <mc:AlternateContent>
-          <mc:Choice Requires="wps">
-            <w:drawing>
-              <wp:anchor distT="0" distB="0" distL="114300" distR="114300" simplePos="0" relativeHeight="251659264" behindDoc="0" locked="0" layoutInCell="1" allowOverlap="1" wp14:anchorId="6BB2346B" wp14:editId="3B1D48CA">
-                <wp:simplePos x="0" y="0"/>
-                <wp:positionH relativeFrom="column">
-                  <wp:posOffset>3681485</wp:posOffset>
-                </wp:positionH>
-                <wp:positionV relativeFrom="paragraph">
-                  <wp:posOffset>251607</wp:posOffset>
-                </wp:positionV>
-                <wp:extent cx="0" cy="5296877"/>
-                <wp:effectExtent l="63500" t="25400" r="63500" b="75565"/>
-                <wp:wrapNone/>
-                <wp:docPr id="4" name="Straight Connector 4"/>
-                <wp:cNvGraphicFramePr/>
-                <a:graphic xmlns:a="http://schemas.openxmlformats.org/drawingml/2006/main">
-                  <a:graphicData uri="http://schemas.microsoft.com/office/word/2010/wordprocessingShape">
-                    <wps:wsp>
-                      <wps:cNvCnPr/>
-                      <wps:spPr>
-                        <a:xfrm>
-                          <a:off x="0" y="0"/>
-                          <a:ext cx="0" cy="5296877"/>
-                        </a:xfrm>
-                        <a:prstGeom prst="line">
-                          <a:avLst/>
-                        </a:prstGeom>
-                      </wps:spPr>
-                      <wps:style>
-                        <a:lnRef idx="2">
-                          <a:schemeClr val="accent1"/>
-                        </a:lnRef>
-                        <a:fillRef idx="0">
-                          <a:schemeClr val="accent1"/>
-                        </a:fillRef>
-                        <a:effectRef idx="1">
-                          <a:schemeClr val="accent1"/>
-                        </a:effectRef>
-                        <a:fontRef idx="minor">
-                          <a:schemeClr val="tx1"/>
-                        </a:fontRef>
-                      </wps:style>
-                      <wps:bodyPr/>
-                    </wps:wsp>
-                  </a:graphicData>
-                </a:graphic>
-                <wp14:sizeRelH relativeFrom="margin">
-                  <wp14:pctWidth>0</wp14:pctWidth>
-                </wp14:sizeRelH>
-                <wp14:sizeRelV relativeFrom="margin">
-                  <wp14:pctHeight>0</wp14:pctHeight>
-                </wp14:sizeRelV>
-              </wp:anchor>
-            </w:drawing>
-          </mc:Choice>
-          <mc:Fallback>
-            <w:pict>
-              <v:line w14:anchorId="7FDE439B" id="Straight Connector 4" o:spid="_x0000_s1026" style="position:absolute;z-index:251659264;visibility:visible;mso-wrap-style:square;mso-width-percent:0;mso-height-percent:0;mso-wrap-distance-left:9pt;mso-wrap-distance-top:0;mso-wrap-distance-right:9pt;mso-wrap-distance-bottom:0;mso-position-horizontal:absolute;mso-position-horizontal-relative:text;mso-position-vertical:absolute;mso-position-vertical-relative:text;mso-width-percent:0;mso-height-percent:0;mso-width-relative:margin;mso-height-relative:margin" from="289.9pt,19.8pt" to="289.9pt,436.9pt" o:gfxdata="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" strokecolor="#4f81bd [3204]" strokeweight="2pt">
-                <v:shadow on="t" color="black" opacity="24903f" origin=",.5" offset="0,.55556mm"/>
-              </v:line>
-            </w:pict>
-          </mc:Fallback>
-        </mc:AlternateContent>
-      </w:r>
-      <w:r>
-        <w:rPr>
-          <w:noProof/>
-        </w:rPr>
         <w:drawing>
-          <wp:inline distT="0" distB="0" distL="0" distR="0" wp14:anchorId="0EA66A43" wp14:editId="2DE93B13">
+          <wp:inline distT="0" distB="0" distL="0" distR="0" wp14:anchorId="0EA66A43" wp14:editId="1621501B">
             <wp:extent cx="5598411" cy="6159500"/>
             <wp:effectExtent l="0" t="0" r="2540" b="0"/>
             <wp:docPr id="3" name="Picture 3"/>
@@ -4539,7 +4469,7 @@
       </w:r>
     </w:p>
     <w:p>
-      <w:commentRangeStart w:id="16"/>
+      <w:commentRangeStart w:id="14"/>
       <w:r>
         <w:rPr>
           <w:noProof/>
@@ -4587,12 +4517,12 @@
           </wp:inline>
         </w:drawing>
       </w:r>
-      <w:commentRangeEnd w:id="16"/>
+      <w:commentRangeEnd w:id="14"/>
       <w:r>
         <w:rPr>
           <w:rStyle w:val="CommentReference"/>
         </w:rPr>
-        <w:commentReference w:id="16"/>
+        <w:commentReference w:id="14"/>
       </w:r>
     </w:p>
     <w:p>
@@ -4691,7 +4621,170 @@
     <w:p>
       <w:pPr>
         <w:pStyle w:val="NoSpacing"/>
-      </w:pPr>
+        <w:sectPr>
+          <w:pgSz w:w="12240" w:h="15840"/>
+          <w:pgMar w:top="1440" w:right="1440" w:bottom="1440" w:left="1440" w:header="720" w:footer="720" w:gutter="0"/>
+          <w:lnNumType w:countBy="1" w:restart="continuous"/>
+          <w:cols w:space="720"/>
+        </w:sectPr>
+      </w:pPr>
+    </w:p>
+    <w:p>
+      <w:pPr>
+        <w:spacing w:before="0" w:line="240" w:lineRule="auto"/>
+        <w:jc w:val="left"/>
+        <w:rPr>
+          <w:rFonts w:eastAsia="Times New Roman" w:cs="Times New Roman"/>
+          <w:szCs w:val="24"/>
+          <w:lang w:val="en-US"/>
+        </w:rPr>
+      </w:pPr>
+      <w:r>
+        <w:rPr>
+          <w:rFonts w:eastAsia="Times New Roman" w:cs="Times New Roman"/>
+          <w:noProof/>
+          <w:szCs w:val="24"/>
+          <w:lang w:val="en-US"/>
+        </w:rPr>
+        <w:lastRenderedPageBreak/>
+        <w:drawing>
+          <wp:inline distT="0" distB="0" distL="0" distR="0" wp14:anchorId="4C12C977" wp14:editId="6954A04B">
+            <wp:extent cx="5865779" cy="3299499"/>
+            <wp:effectExtent l="0" t="0" r="1905" b="2540"/>
+            <wp:docPr id="6" name="Picture 6" descr="A picture containing indoor, sport, exercise device&#10;&#10;Description automatically generated"/>
+            <wp:cNvGraphicFramePr>
+              <a:graphicFrameLocks xmlns:a="http://schemas.openxmlformats.org/drawingml/2006/main" noChangeAspect="1"/>
+            </wp:cNvGraphicFramePr>
+            <a:graphic xmlns:a="http://schemas.openxmlformats.org/drawingml/2006/main">
+              <a:graphicData uri="http://schemas.openxmlformats.org/drawingml/2006/picture">
+                <pic:pic xmlns:pic="http://schemas.openxmlformats.org/drawingml/2006/picture">
+                  <pic:nvPicPr>
+                    <pic:cNvPr id="6" name="Picture 6" descr="A picture containing indoor, sport, exercise device&#10;&#10;Description automatically generated"/>
+                    <pic:cNvPicPr/>
+                  </pic:nvPicPr>
+                  <pic:blipFill>
+                    <a:blip r:embed="rId18" cstate="print">
+                      <a:extLst>
+                        <a:ext uri="{28A0092B-C50C-407E-A947-70E740481C1C}">
+                          <a14:useLocalDpi xmlns:a14="http://schemas.microsoft.com/office/drawing/2010/main" val="0"/>
+                        </a:ext>
+                      </a:extLst>
+                    </a:blip>
+                    <a:stretch>
+                      <a:fillRect/>
+                    </a:stretch>
+                  </pic:blipFill>
+                  <pic:spPr>
+                    <a:xfrm>
+                      <a:off x="0" y="0"/>
+                      <a:ext cx="6218776" cy="3498060"/>
+                    </a:xfrm>
+                    <a:prstGeom prst="rect">
+                      <a:avLst/>
+                    </a:prstGeom>
+                  </pic:spPr>
+                </pic:pic>
+              </a:graphicData>
+            </a:graphic>
+          </wp:inline>
+        </w:drawing>
+      </w:r>
+      <w:r>
+        <w:rPr>
+          <w:rFonts w:eastAsia="Times New Roman" w:cs="Times New Roman"/>
+          <w:szCs w:val="24"/>
+          <w:lang w:val="en-US"/>
+        </w:rPr>
+        <w:fldChar w:fldCharType="begin"/>
+      </w:r>
+      <w:r>
+        <w:rPr>
+          <w:rFonts w:eastAsia="Times New Roman" w:cs="Times New Roman"/>
+          <w:szCs w:val="24"/>
+          <w:lang w:val="en-US"/>
+        </w:rPr>
+        <w:instrText xml:space="preserve"> INCLUDEPICTURE "cid:48152634-61DB-480D-9A1F-BCCE11D49BC5" \* MERGEFORMATINET </w:instrText>
+      </w:r>
+      <w:r>
+        <w:rPr>
+          <w:rFonts w:eastAsia="Times New Roman" w:cs="Times New Roman"/>
+          <w:szCs w:val="24"/>
+          <w:lang w:val="en-US"/>
+        </w:rPr>
+        <w:fldChar w:fldCharType="separate"/>
+      </w:r>
+      <w:r>
+        <w:rPr>
+          <w:rFonts w:eastAsia="Times New Roman" w:cs="Times New Roman"/>
+          <w:szCs w:val="24"/>
+          <w:lang w:val="en-US"/>
+        </w:rPr>
+        <w:fldChar w:fldCharType="end"/>
+      </w:r>
+    </w:p>
+    <w:p>
+      <w:pPr>
+        <w:pStyle w:val="NoSpacing"/>
+        <w:rPr>
+          <w:b/>
+          <w:bCs/>
+        </w:rPr>
+      </w:pPr>
+      <w:r>
+        <w:rPr>
+          <w:b/>
+          <w:bCs/>
+        </w:rPr>
+        <w:t>Supplementary Digital Content 1</w:t>
+      </w:r>
+      <w:r>
+        <w:rPr>
+          <w:b/>
+          <w:bCs/>
+        </w:rPr>
+        <w:t xml:space="preserve">. </w:t>
+      </w:r>
+      <w:r>
+        <w:t>Experimental setup.</w:t>
+      </w:r>
+      <w:r>
+        <w:rPr>
+          <w:b/>
+          <w:bCs/>
+        </w:rPr>
+        <w:t xml:space="preserve"> </w:t>
+      </w:r>
+    </w:p>
+    <w:p>
+      <w:pPr>
+        <w:pStyle w:val="NoSpacing"/>
+        <w:sectPr>
+          <w:pgSz w:w="12240" w:h="15840"/>
+          <w:pgMar w:top="1440" w:right="1440" w:bottom="1440" w:left="1440" w:header="720" w:footer="720" w:gutter="0"/>
+          <w:lnNumType w:countBy="1" w:restart="continuous"/>
+          <w:cols w:space="720"/>
+        </w:sectPr>
+      </w:pPr>
+    </w:p>
+    <w:p>
+      <w:pPr>
+        <w:pStyle w:val="NoSpacing"/>
+      </w:pPr>
+    </w:p>
+    <w:p>
+      <w:pPr>
+        <w:pStyle w:val="NoSpacing"/>
+      </w:pPr>
+      <w:r>
+        <w:rPr>
+          <w:b/>
+          <w:bCs/>
+        </w:rPr>
+        <w:t>Supplementary Digital Content 2.</w:t>
+      </w:r>
+      <w:r>
+        <w:t xml:space="preserve"> Patterns of lower- and upper-body power production.</w:t>
+      </w:r>
     </w:p>
     <w:sectPr>
       <w:pgSz w:w="12240" w:h="15840"/>
@@ -4790,7 +4883,7 @@
       </w:r>
     </w:p>
   </w:comment>
-  <w:comment w:id="16" w:author="Mr Ross Wilkinson" w:date="2021-07-14T18:09:00Z" w:initials="MRW">
+  <w:comment w:id="14" w:author="Mr Ross Wilkinson" w:date="2021-07-14T18:09:00Z" w:initials="MRW">
     <w:p>
       <w:pPr>
         <w:pStyle w:val="CommentText"/>

</xml_diff>